<commit_message>
add terms and sort
</commit_message>
<xml_diff>
--- a/Mathematics Glossary.docx
+++ b/Mathematics Glossary.docx
@@ -84,6 +84,35 @@
           <w:tcPr>
             <w:tcW w:w="2515" w:type="dxa"/>
           </w:tcPr>
+          <w:p/>
+        </w:tc>
+        <w:tc>
+          <w:tcPr>
+            <w:tcW w:w="4050" w:type="dxa"/>
+          </w:tcPr>
+          <w:p/>
+        </w:tc>
+        <w:tc>
+          <w:tcPr>
+            <w:tcW w:w="3600" w:type="dxa"/>
+          </w:tcPr>
+          <w:p/>
+        </w:tc>
+        <w:tc>
+          <w:tcPr>
+            <w:tcW w:w="2785" w:type="dxa"/>
+          </w:tcPr>
+          <w:p/>
+        </w:tc>
+      </w:tr>
+      <w:tr>
+        <w:trPr>
+          <w:trHeight w:val="926"/>
+        </w:trPr>
+        <w:tc>
+          <w:tcPr>
+            <w:tcW w:w="2515" w:type="dxa"/>
+          </w:tcPr>
           <w:p>
             <w:r>
               <w:t>Antecedent</w:t>
@@ -111,6 +140,107 @@
       </w:tr>
       <w:tr>
         <w:trPr>
+          <w:cnfStyle w:val="000000100000" w:firstRow="0" w:lastRow="0" w:firstColumn="0" w:lastColumn="0" w:oddVBand="0" w:evenVBand="0" w:oddHBand="1" w:evenHBand="0" w:firstRowFirstColumn="0" w:firstRowLastColumn="0" w:lastRowFirstColumn="0" w:lastRowLastColumn="0"/>
+          <w:trHeight w:val="926"/>
+        </w:trPr>
+        <w:tc>
+          <w:tcPr>
+            <w:tcW w:w="2515" w:type="dxa"/>
+          </w:tcPr>
+          <w:p>
+            <w:r>
+              <w:t>Associativity</w:t>
+            </w:r>
+          </w:p>
+        </w:tc>
+        <w:tc>
+          <w:tcPr>
+            <w:tcW w:w="4050" w:type="dxa"/>
+          </w:tcPr>
+          <w:p/>
+        </w:tc>
+        <w:tc>
+          <w:tcPr>
+            <w:tcW w:w="3600" w:type="dxa"/>
+          </w:tcPr>
+          <w:p/>
+        </w:tc>
+        <w:tc>
+          <w:tcPr>
+            <w:tcW w:w="2785" w:type="dxa"/>
+          </w:tcPr>
+          <w:p/>
+        </w:tc>
+      </w:tr>
+      <w:tr>
+        <w:trPr>
+          <w:trHeight w:val="926"/>
+        </w:trPr>
+        <w:tc>
+          <w:tcPr>
+            <w:tcW w:w="2515" w:type="dxa"/>
+          </w:tcPr>
+          <w:p>
+            <w:r>
+              <w:t>Assumption</w:t>
+            </w:r>
+          </w:p>
+        </w:tc>
+        <w:tc>
+          <w:tcPr>
+            <w:tcW w:w="4050" w:type="dxa"/>
+          </w:tcPr>
+          <w:p/>
+        </w:tc>
+        <w:tc>
+          <w:tcPr>
+            <w:tcW w:w="3600" w:type="dxa"/>
+          </w:tcPr>
+          <w:p/>
+        </w:tc>
+        <w:tc>
+          <w:tcPr>
+            <w:tcW w:w="2785" w:type="dxa"/>
+          </w:tcPr>
+          <w:p/>
+        </w:tc>
+      </w:tr>
+      <w:tr>
+        <w:trPr>
+          <w:cnfStyle w:val="000000100000" w:firstRow="0" w:lastRow="0" w:firstColumn="0" w:lastColumn="0" w:oddVBand="0" w:evenVBand="0" w:oddHBand="1" w:evenHBand="0" w:firstRowFirstColumn="0" w:firstRowLastColumn="0" w:lastRowFirstColumn="0" w:lastRowLastColumn="0"/>
+          <w:trHeight w:val="926"/>
+        </w:trPr>
+        <w:tc>
+          <w:tcPr>
+            <w:tcW w:w="2515" w:type="dxa"/>
+          </w:tcPr>
+          <w:p>
+            <w:r>
+              <w:t>Axiom</w:t>
+            </w:r>
+          </w:p>
+        </w:tc>
+        <w:tc>
+          <w:tcPr>
+            <w:tcW w:w="4050" w:type="dxa"/>
+          </w:tcPr>
+          <w:p/>
+        </w:tc>
+        <w:tc>
+          <w:tcPr>
+            <w:tcW w:w="3600" w:type="dxa"/>
+          </w:tcPr>
+          <w:p/>
+        </w:tc>
+        <w:tc>
+          <w:tcPr>
+            <w:tcW w:w="2785" w:type="dxa"/>
+          </w:tcPr>
+          <w:p/>
+        </w:tc>
+      </w:tr>
+      <w:tr>
+        <w:trPr>
           <w:trHeight w:val="926"/>
         </w:trPr>
         <w:tc>
@@ -153,6 +283,7 @@
           </w:tcPr>
           <w:p>
             <w:r>
+              <w:lastRenderedPageBreak/>
               <w:t>Bijection</w:t>
             </w:r>
           </w:p>
@@ -186,6 +317,40 @@
           </w:tcPr>
           <w:p>
             <w:r>
+              <w:t>Bipartite</w:t>
+            </w:r>
+          </w:p>
+        </w:tc>
+        <w:tc>
+          <w:tcPr>
+            <w:tcW w:w="4050" w:type="dxa"/>
+          </w:tcPr>
+          <w:p/>
+        </w:tc>
+        <w:tc>
+          <w:tcPr>
+            <w:tcW w:w="3600" w:type="dxa"/>
+          </w:tcPr>
+          <w:p/>
+        </w:tc>
+        <w:tc>
+          <w:tcPr>
+            <w:tcW w:w="2785" w:type="dxa"/>
+          </w:tcPr>
+          <w:p/>
+        </w:tc>
+      </w:tr>
+      <w:tr>
+        <w:trPr>
+          <w:cnfStyle w:val="000000100000" w:firstRow="0" w:lastRow="0" w:firstColumn="0" w:lastColumn="0" w:oddVBand="0" w:evenVBand="0" w:oddHBand="1" w:evenHBand="0" w:firstRowFirstColumn="0" w:firstRowLastColumn="0" w:lastRowFirstColumn="0" w:lastRowLastColumn="0"/>
+          <w:trHeight w:val="926"/>
+        </w:trPr>
+        <w:tc>
+          <w:tcPr>
+            <w:tcW w:w="2515" w:type="dxa"/>
+          </w:tcPr>
+          <w:p>
+            <w:r>
               <w:t>Boundedness</w:t>
             </w:r>
           </w:p>
@@ -211,6 +376,39 @@
       </w:tr>
       <w:tr>
         <w:trPr>
+          <w:trHeight w:val="926"/>
+        </w:trPr>
+        <w:tc>
+          <w:tcPr>
+            <w:tcW w:w="2515" w:type="dxa"/>
+          </w:tcPr>
+          <w:p>
+            <w:r>
+              <w:t>Cardinal</w:t>
+            </w:r>
+          </w:p>
+        </w:tc>
+        <w:tc>
+          <w:tcPr>
+            <w:tcW w:w="4050" w:type="dxa"/>
+          </w:tcPr>
+          <w:p/>
+        </w:tc>
+        <w:tc>
+          <w:tcPr>
+            <w:tcW w:w="3600" w:type="dxa"/>
+          </w:tcPr>
+          <w:p/>
+        </w:tc>
+        <w:tc>
+          <w:tcPr>
+            <w:tcW w:w="2785" w:type="dxa"/>
+          </w:tcPr>
+          <w:p/>
+        </w:tc>
+      </w:tr>
+      <w:tr>
+        <w:trPr>
           <w:cnfStyle w:val="000000100000" w:firstRow="0" w:lastRow="0" w:firstColumn="0" w:lastColumn="0" w:oddVBand="0" w:evenVBand="0" w:oddHBand="1" w:evenHBand="0" w:firstRowFirstColumn="0" w:firstRowLastColumn="0" w:lastRowFirstColumn="0" w:lastRowLastColumn="0"/>
           <w:trHeight w:val="926"/>
         </w:trPr>
@@ -220,47 +418,73 @@
           </w:tcPr>
           <w:p>
             <w:r>
-              <w:t>Cardinal</w:t>
-            </w:r>
-          </w:p>
-        </w:tc>
-        <w:tc>
-          <w:tcPr>
-            <w:tcW w:w="4050" w:type="dxa"/>
-          </w:tcPr>
-          <w:p/>
-        </w:tc>
-        <w:tc>
-          <w:tcPr>
-            <w:tcW w:w="3600" w:type="dxa"/>
-          </w:tcPr>
-          <w:p/>
-        </w:tc>
-        <w:tc>
-          <w:tcPr>
-            <w:tcW w:w="2785" w:type="dxa"/>
-          </w:tcPr>
-          <w:p/>
-        </w:tc>
-      </w:tr>
-      <w:tr>
-        <w:trPr>
-          <w:trHeight w:val="926"/>
-        </w:trPr>
-        <w:tc>
-          <w:tcPr>
-            <w:tcW w:w="2515" w:type="dxa"/>
-          </w:tcPr>
-          <w:p>
-            <w:pPr>
-              <w:rPr>
-                <w:rFonts w:ascii="Calibri" w:hAnsi="Calibri" w:cs="Calibri"/>
-              </w:rPr>
-            </w:pPr>
-            <w:r>
-              <w:rPr>
-                <w:rFonts w:ascii="Calibri" w:hAnsi="Calibri" w:cs="Calibri"/>
-              </w:rPr>
+              <w:t>Closure</w:t>
+            </w:r>
+          </w:p>
+        </w:tc>
+        <w:tc>
+          <w:tcPr>
+            <w:tcW w:w="4050" w:type="dxa"/>
+          </w:tcPr>
+          <w:p/>
+        </w:tc>
+        <w:tc>
+          <w:tcPr>
+            <w:tcW w:w="3600" w:type="dxa"/>
+          </w:tcPr>
+          <w:p/>
+        </w:tc>
+        <w:tc>
+          <w:tcPr>
+            <w:tcW w:w="2785" w:type="dxa"/>
+          </w:tcPr>
+          <w:p/>
+        </w:tc>
+      </w:tr>
+      <w:tr>
+        <w:trPr>
+          <w:trHeight w:val="926"/>
+        </w:trPr>
+        <w:tc>
+          <w:tcPr>
+            <w:tcW w:w="2515" w:type="dxa"/>
+          </w:tcPr>
+          <w:p>
+            <w:r>
+              <w:t>Composition</w:t>
+            </w:r>
+          </w:p>
+        </w:tc>
+        <w:tc>
+          <w:tcPr>
+            <w:tcW w:w="4050" w:type="dxa"/>
+          </w:tcPr>
+          <w:p/>
+        </w:tc>
+        <w:tc>
+          <w:tcPr>
+            <w:tcW w:w="3600" w:type="dxa"/>
+          </w:tcPr>
+          <w:p/>
+        </w:tc>
+        <w:tc>
+          <w:tcPr>
+            <w:tcW w:w="2785" w:type="dxa"/>
+          </w:tcPr>
+          <w:p/>
+        </w:tc>
+      </w:tr>
+      <w:tr>
+        <w:trPr>
+          <w:cnfStyle w:val="000000100000" w:firstRow="0" w:lastRow="0" w:firstColumn="0" w:lastColumn="0" w:oddVBand="0" w:evenVBand="0" w:oddHBand="1" w:evenHBand="0" w:firstRowFirstColumn="0" w:firstRowLastColumn="0" w:lastRowFirstColumn="0" w:lastRowLastColumn="0"/>
+          <w:trHeight w:val="926"/>
+        </w:trPr>
+        <w:tc>
+          <w:tcPr>
+            <w:tcW w:w="2515" w:type="dxa"/>
+          </w:tcPr>
+          <w:p>
+            <w:r>
               <w:t>Conjunction</w:t>
             </w:r>
           </w:p>
@@ -286,6 +510,39 @@
       </w:tr>
       <w:tr>
         <w:trPr>
+          <w:trHeight w:val="926"/>
+        </w:trPr>
+        <w:tc>
+          <w:tcPr>
+            <w:tcW w:w="2515" w:type="dxa"/>
+          </w:tcPr>
+          <w:p>
+            <w:r>
+              <w:t>Contrapositive</w:t>
+            </w:r>
+          </w:p>
+        </w:tc>
+        <w:tc>
+          <w:tcPr>
+            <w:tcW w:w="4050" w:type="dxa"/>
+          </w:tcPr>
+          <w:p/>
+        </w:tc>
+        <w:tc>
+          <w:tcPr>
+            <w:tcW w:w="3600" w:type="dxa"/>
+          </w:tcPr>
+          <w:p/>
+        </w:tc>
+        <w:tc>
+          <w:tcPr>
+            <w:tcW w:w="2785" w:type="dxa"/>
+          </w:tcPr>
+          <w:p/>
+        </w:tc>
+      </w:tr>
+      <w:tr>
+        <w:trPr>
           <w:cnfStyle w:val="000000100000" w:firstRow="0" w:lastRow="0" w:firstColumn="0" w:lastColumn="0" w:oddVBand="0" w:evenVBand="0" w:oddHBand="1" w:evenHBand="0" w:firstRowFirstColumn="0" w:firstRowLastColumn="0" w:lastRowFirstColumn="0" w:lastRowLastColumn="0"/>
           <w:trHeight w:val="926"/>
         </w:trPr>
@@ -295,37 +552,40 @@
           </w:tcPr>
           <w:p>
             <w:r>
+              <w:t>Corollary</w:t>
+            </w:r>
+          </w:p>
+        </w:tc>
+        <w:tc>
+          <w:tcPr>
+            <w:tcW w:w="4050" w:type="dxa"/>
+          </w:tcPr>
+          <w:p/>
+        </w:tc>
+        <w:tc>
+          <w:tcPr>
+            <w:tcW w:w="3600" w:type="dxa"/>
+          </w:tcPr>
+          <w:p/>
+        </w:tc>
+        <w:tc>
+          <w:tcPr>
+            <w:tcW w:w="2785" w:type="dxa"/>
+          </w:tcPr>
+          <w:p/>
+        </w:tc>
+      </w:tr>
+      <w:tr>
+        <w:trPr>
+          <w:trHeight w:val="926"/>
+        </w:trPr>
+        <w:tc>
+          <w:tcPr>
+            <w:tcW w:w="2515" w:type="dxa"/>
+          </w:tcPr>
+          <w:p>
+            <w:r>
               <w:lastRenderedPageBreak/>
-              <w:t>Contrapositive</w:t>
-            </w:r>
-          </w:p>
-        </w:tc>
-        <w:tc>
-          <w:tcPr>
-            <w:tcW w:w="4050" w:type="dxa"/>
-          </w:tcPr>
-          <w:p/>
-        </w:tc>
-        <w:tc>
-          <w:tcPr>
-            <w:tcW w:w="3600" w:type="dxa"/>
-          </w:tcPr>
-          <w:p/>
-        </w:tc>
-        <w:tc>
-          <w:tcPr>
-            <w:tcW w:w="2785" w:type="dxa"/>
-          </w:tcPr>
-          <w:p/>
-        </w:tc>
-      </w:tr>
-      <w:tr>
-        <w:tc>
-          <w:tcPr>
-            <w:tcW w:w="2515" w:type="dxa"/>
-          </w:tcPr>
-          <w:p>
-            <w:r>
               <w:t>Disjunction</w:t>
             </w:r>
           </w:p>
@@ -460,6 +720,107 @@
           </w:tcPr>
           <w:p>
             <w:r>
+              <w:t>Function</w:t>
+            </w:r>
+          </w:p>
+        </w:tc>
+        <w:tc>
+          <w:tcPr>
+            <w:tcW w:w="4050" w:type="dxa"/>
+          </w:tcPr>
+          <w:p/>
+        </w:tc>
+        <w:tc>
+          <w:tcPr>
+            <w:tcW w:w="3600" w:type="dxa"/>
+          </w:tcPr>
+          <w:p/>
+        </w:tc>
+        <w:tc>
+          <w:tcPr>
+            <w:tcW w:w="2785" w:type="dxa"/>
+          </w:tcPr>
+          <w:p/>
+        </w:tc>
+      </w:tr>
+      <w:tr>
+        <w:trPr>
+          <w:cnfStyle w:val="000000100000" w:firstRow="0" w:lastRow="0" w:firstColumn="0" w:lastColumn="0" w:oddVBand="0" w:evenVBand="0" w:oddHBand="1" w:evenHBand="0" w:firstRowFirstColumn="0" w:firstRowLastColumn="0" w:lastRowFirstColumn="0" w:lastRowLastColumn="0"/>
+          <w:trHeight w:val="926"/>
+        </w:trPr>
+        <w:tc>
+          <w:tcPr>
+            <w:tcW w:w="2515" w:type="dxa"/>
+          </w:tcPr>
+          <w:p>
+            <w:r>
+              <w:t>Identities</w:t>
+            </w:r>
+          </w:p>
+        </w:tc>
+        <w:tc>
+          <w:tcPr>
+            <w:tcW w:w="4050" w:type="dxa"/>
+          </w:tcPr>
+          <w:p/>
+        </w:tc>
+        <w:tc>
+          <w:tcPr>
+            <w:tcW w:w="3600" w:type="dxa"/>
+          </w:tcPr>
+          <w:p/>
+        </w:tc>
+        <w:tc>
+          <w:tcPr>
+            <w:tcW w:w="2785" w:type="dxa"/>
+          </w:tcPr>
+          <w:p/>
+        </w:tc>
+      </w:tr>
+      <w:tr>
+        <w:trPr>
+          <w:trHeight w:val="926"/>
+        </w:trPr>
+        <w:tc>
+          <w:tcPr>
+            <w:tcW w:w="2515" w:type="dxa"/>
+          </w:tcPr>
+          <w:p>
+            <w:r>
+              <w:t>Identity</w:t>
+            </w:r>
+          </w:p>
+        </w:tc>
+        <w:tc>
+          <w:tcPr>
+            <w:tcW w:w="4050" w:type="dxa"/>
+          </w:tcPr>
+          <w:p/>
+        </w:tc>
+        <w:tc>
+          <w:tcPr>
+            <w:tcW w:w="3600" w:type="dxa"/>
+          </w:tcPr>
+          <w:p/>
+        </w:tc>
+        <w:tc>
+          <w:tcPr>
+            <w:tcW w:w="2785" w:type="dxa"/>
+          </w:tcPr>
+          <w:p/>
+        </w:tc>
+      </w:tr>
+      <w:tr>
+        <w:trPr>
+          <w:cnfStyle w:val="000000100000" w:firstRow="0" w:lastRow="0" w:firstColumn="0" w:lastColumn="0" w:oddVBand="0" w:evenVBand="0" w:oddHBand="1" w:evenHBand="0" w:firstRowFirstColumn="0" w:firstRowLastColumn="0" w:lastRowFirstColumn="0" w:lastRowLastColumn="0"/>
+          <w:trHeight w:val="926"/>
+        </w:trPr>
+        <w:tc>
+          <w:tcPr>
+            <w:tcW w:w="2515" w:type="dxa"/>
+          </w:tcPr>
+          <w:p>
+            <w:r>
               <w:t>Inclusion Principle</w:t>
             </w:r>
           </w:p>
@@ -485,6 +846,39 @@
       </w:tr>
       <w:tr>
         <w:trPr>
+          <w:trHeight w:val="926"/>
+        </w:trPr>
+        <w:tc>
+          <w:tcPr>
+            <w:tcW w:w="2515" w:type="dxa"/>
+          </w:tcPr>
+          <w:p>
+            <w:r>
+              <w:t>Induction</w:t>
+            </w:r>
+          </w:p>
+        </w:tc>
+        <w:tc>
+          <w:tcPr>
+            <w:tcW w:w="4050" w:type="dxa"/>
+          </w:tcPr>
+          <w:p/>
+        </w:tc>
+        <w:tc>
+          <w:tcPr>
+            <w:tcW w:w="3600" w:type="dxa"/>
+          </w:tcPr>
+          <w:p/>
+        </w:tc>
+        <w:tc>
+          <w:tcPr>
+            <w:tcW w:w="2785" w:type="dxa"/>
+          </w:tcPr>
+          <w:p/>
+        </w:tc>
+      </w:tr>
+      <w:tr>
+        <w:trPr>
           <w:cnfStyle w:val="000000100000" w:firstRow="0" w:lastRow="0" w:firstColumn="0" w:lastColumn="0" w:oddVBand="0" w:evenVBand="0" w:oddHBand="1" w:evenHBand="0" w:firstRowFirstColumn="0" w:firstRowLastColumn="0" w:lastRowFirstColumn="0" w:lastRowLastColumn="0"/>
         </w:trPr>
         <w:tc>
@@ -531,6 +925,7 @@
           </w:tcPr>
           <w:p>
             <w:r>
+              <w:lastRenderedPageBreak/>
               <w:t>Intersection</w:t>
             </w:r>
           </w:p>
@@ -557,6 +952,40 @@
       <w:tr>
         <w:trPr>
           <w:cnfStyle w:val="000000100000" w:firstRow="0" w:lastRow="0" w:firstColumn="0" w:lastColumn="0" w:oddVBand="0" w:evenVBand="0" w:oddHBand="1" w:evenHBand="0" w:firstRowFirstColumn="0" w:firstRowLastColumn="0" w:lastRowFirstColumn="0" w:lastRowLastColumn="0"/>
+          <w:trHeight w:val="926"/>
+        </w:trPr>
+        <w:tc>
+          <w:tcPr>
+            <w:tcW w:w="2515" w:type="dxa"/>
+          </w:tcPr>
+          <w:p>
+            <w:r>
+              <w:t>Invertibility</w:t>
+            </w:r>
+          </w:p>
+        </w:tc>
+        <w:tc>
+          <w:tcPr>
+            <w:tcW w:w="4050" w:type="dxa"/>
+          </w:tcPr>
+          <w:p/>
+        </w:tc>
+        <w:tc>
+          <w:tcPr>
+            <w:tcW w:w="3600" w:type="dxa"/>
+          </w:tcPr>
+          <w:p/>
+        </w:tc>
+        <w:tc>
+          <w:tcPr>
+            <w:tcW w:w="2785" w:type="dxa"/>
+          </w:tcPr>
+          <w:p/>
+        </w:tc>
+      </w:tr>
+      <w:tr>
+        <w:trPr>
+          <w:trHeight w:val="926"/>
         </w:trPr>
         <w:tc>
           <w:tcPr>
@@ -589,39 +1018,6 @@
       </w:tr>
       <w:tr>
         <w:trPr>
-          <w:trHeight w:val="926"/>
-        </w:trPr>
-        <w:tc>
-          <w:tcPr>
-            <w:tcW w:w="2515" w:type="dxa"/>
-          </w:tcPr>
-          <w:p>
-            <w:r>
-              <w:t>Monotonicity</w:t>
-            </w:r>
-          </w:p>
-        </w:tc>
-        <w:tc>
-          <w:tcPr>
-            <w:tcW w:w="4050" w:type="dxa"/>
-          </w:tcPr>
-          <w:p/>
-        </w:tc>
-        <w:tc>
-          <w:tcPr>
-            <w:tcW w:w="3600" w:type="dxa"/>
-          </w:tcPr>
-          <w:p/>
-        </w:tc>
-        <w:tc>
-          <w:tcPr>
-            <w:tcW w:w="2785" w:type="dxa"/>
-          </w:tcPr>
-          <w:p/>
-        </w:tc>
-      </w:tr>
-      <w:tr>
-        <w:trPr>
           <w:cnfStyle w:val="000000100000" w:firstRow="0" w:lastRow="0" w:firstColumn="0" w:lastColumn="0" w:oddVBand="0" w:evenVBand="0" w:oddHBand="1" w:evenHBand="0" w:firstRowFirstColumn="0" w:firstRowLastColumn="0" w:lastRowFirstColumn="0" w:lastRowLastColumn="0"/>
           <w:trHeight w:val="926"/>
         </w:trPr>
@@ -631,6 +1027,39 @@
           </w:tcPr>
           <w:p>
             <w:r>
+              <w:t>Monotone (Monotonicity)</w:t>
+            </w:r>
+          </w:p>
+        </w:tc>
+        <w:tc>
+          <w:tcPr>
+            <w:tcW w:w="4050" w:type="dxa"/>
+          </w:tcPr>
+          <w:p/>
+        </w:tc>
+        <w:tc>
+          <w:tcPr>
+            <w:tcW w:w="3600" w:type="dxa"/>
+          </w:tcPr>
+          <w:p/>
+        </w:tc>
+        <w:tc>
+          <w:tcPr>
+            <w:tcW w:w="2785" w:type="dxa"/>
+          </w:tcPr>
+          <w:p/>
+        </w:tc>
+      </w:tr>
+      <w:tr>
+        <w:trPr>
+          <w:trHeight w:val="926"/>
+        </w:trPr>
+        <w:tc>
+          <w:tcPr>
+            <w:tcW w:w="2515" w:type="dxa"/>
+          </w:tcPr>
+          <w:p>
+            <w:r>
               <w:t>Ordinal</w:t>
             </w:r>
           </w:p>
@@ -656,6 +1085,141 @@
       </w:tr>
       <w:tr>
         <w:trPr>
+          <w:cnfStyle w:val="000000100000" w:firstRow="0" w:lastRow="0" w:firstColumn="0" w:lastColumn="0" w:oddVBand="0" w:evenVBand="0" w:oddHBand="1" w:evenHBand="0" w:firstRowFirstColumn="0" w:firstRowLastColumn="0" w:lastRowFirstColumn="0" w:lastRowLastColumn="0"/>
+          <w:trHeight w:val="926"/>
+        </w:trPr>
+        <w:tc>
+          <w:tcPr>
+            <w:tcW w:w="2515" w:type="dxa"/>
+          </w:tcPr>
+          <w:p>
+            <w:r>
+              <w:t>Periodic</w:t>
+            </w:r>
+          </w:p>
+        </w:tc>
+        <w:tc>
+          <w:tcPr>
+            <w:tcW w:w="4050" w:type="dxa"/>
+          </w:tcPr>
+          <w:p/>
+        </w:tc>
+        <w:tc>
+          <w:tcPr>
+            <w:tcW w:w="3600" w:type="dxa"/>
+          </w:tcPr>
+          <w:p/>
+        </w:tc>
+        <w:tc>
+          <w:tcPr>
+            <w:tcW w:w="2785" w:type="dxa"/>
+          </w:tcPr>
+          <w:p/>
+        </w:tc>
+      </w:tr>
+      <w:tr>
+        <w:trPr>
+          <w:trHeight w:val="926"/>
+        </w:trPr>
+        <w:tc>
+          <w:tcPr>
+            <w:tcW w:w="2515" w:type="dxa"/>
+          </w:tcPr>
+          <w:p>
+            <w:r>
+              <w:t>Periodicity</w:t>
+            </w:r>
+          </w:p>
+        </w:tc>
+        <w:tc>
+          <w:tcPr>
+            <w:tcW w:w="4050" w:type="dxa"/>
+          </w:tcPr>
+          <w:p/>
+        </w:tc>
+        <w:tc>
+          <w:tcPr>
+            <w:tcW w:w="3600" w:type="dxa"/>
+          </w:tcPr>
+          <w:p/>
+        </w:tc>
+        <w:tc>
+          <w:tcPr>
+            <w:tcW w:w="2785" w:type="dxa"/>
+          </w:tcPr>
+          <w:p/>
+        </w:tc>
+      </w:tr>
+      <w:tr>
+        <w:trPr>
+          <w:cnfStyle w:val="000000100000" w:firstRow="0" w:lastRow="0" w:firstColumn="0" w:lastColumn="0" w:oddVBand="0" w:evenVBand="0" w:oddHBand="1" w:evenHBand="0" w:firstRowFirstColumn="0" w:firstRowLastColumn="0" w:lastRowFirstColumn="0" w:lastRowLastColumn="0"/>
+          <w:trHeight w:val="926"/>
+        </w:trPr>
+        <w:tc>
+          <w:tcPr>
+            <w:tcW w:w="2515" w:type="dxa"/>
+          </w:tcPr>
+          <w:p>
+            <w:r>
+              <w:t>Postulate</w:t>
+            </w:r>
+          </w:p>
+        </w:tc>
+        <w:tc>
+          <w:tcPr>
+            <w:tcW w:w="4050" w:type="dxa"/>
+          </w:tcPr>
+          <w:p/>
+        </w:tc>
+        <w:tc>
+          <w:tcPr>
+            <w:tcW w:w="3600" w:type="dxa"/>
+          </w:tcPr>
+          <w:p/>
+        </w:tc>
+        <w:tc>
+          <w:tcPr>
+            <w:tcW w:w="2785" w:type="dxa"/>
+          </w:tcPr>
+          <w:p/>
+        </w:tc>
+      </w:tr>
+      <w:tr>
+        <w:trPr>
+          <w:trHeight w:val="926"/>
+        </w:trPr>
+        <w:tc>
+          <w:tcPr>
+            <w:tcW w:w="2515" w:type="dxa"/>
+          </w:tcPr>
+          <w:p>
+            <w:r>
+              <w:t>Proposition</w:t>
+            </w:r>
+          </w:p>
+        </w:tc>
+        <w:tc>
+          <w:tcPr>
+            <w:tcW w:w="4050" w:type="dxa"/>
+          </w:tcPr>
+          <w:p/>
+        </w:tc>
+        <w:tc>
+          <w:tcPr>
+            <w:tcW w:w="3600" w:type="dxa"/>
+          </w:tcPr>
+          <w:p/>
+        </w:tc>
+        <w:tc>
+          <w:tcPr>
+            <w:tcW w:w="2785" w:type="dxa"/>
+          </w:tcPr>
+          <w:p/>
+        </w:tc>
+      </w:tr>
+      <w:tr>
+        <w:trPr>
+          <w:cnfStyle w:val="000000100000" w:firstRow="0" w:lastRow="0" w:firstColumn="0" w:lastColumn="0" w:oddVBand="0" w:evenVBand="0" w:oddHBand="1" w:evenHBand="0" w:firstRowFirstColumn="0" w:firstRowLastColumn="0" w:lastRowFirstColumn="0" w:lastRowLastColumn="0"/>
           <w:trHeight w:val="926"/>
         </w:trPr>
         <w:tc>
@@ -665,7 +1229,40 @@
           <w:p>
             <w:r>
               <w:lastRenderedPageBreak/>
-              <w:t>Periodicity</w:t>
+              <w:t>Statement</w:t>
+            </w:r>
+          </w:p>
+        </w:tc>
+        <w:tc>
+          <w:tcPr>
+            <w:tcW w:w="4050" w:type="dxa"/>
+          </w:tcPr>
+          <w:p/>
+        </w:tc>
+        <w:tc>
+          <w:tcPr>
+            <w:tcW w:w="3600" w:type="dxa"/>
+          </w:tcPr>
+          <w:p/>
+        </w:tc>
+        <w:tc>
+          <w:tcPr>
+            <w:tcW w:w="2785" w:type="dxa"/>
+          </w:tcPr>
+          <w:p/>
+        </w:tc>
+      </w:tr>
+      <w:tr>
+        <w:trPr>
+          <w:trHeight w:val="926"/>
+        </w:trPr>
+        <w:tc>
+          <w:tcPr>
+            <w:tcW w:w="2515" w:type="dxa"/>
+          </w:tcPr>
+          <w:p>
+            <w:r>
+              <w:t>Surjection</w:t>
             </w:r>
           </w:p>
         </w:tc>
@@ -699,40 +1296,40 @@
           </w:tcPr>
           <w:p>
             <w:r>
-              <w:t>Proposition</w:t>
-            </w:r>
-          </w:p>
-        </w:tc>
-        <w:tc>
-          <w:tcPr>
-            <w:tcW w:w="4050" w:type="dxa"/>
-          </w:tcPr>
-          <w:p/>
-        </w:tc>
-        <w:tc>
-          <w:tcPr>
-            <w:tcW w:w="3600" w:type="dxa"/>
-          </w:tcPr>
-          <w:p/>
-        </w:tc>
-        <w:tc>
-          <w:tcPr>
-            <w:tcW w:w="2785" w:type="dxa"/>
-          </w:tcPr>
-          <w:p/>
-        </w:tc>
-      </w:tr>
-      <w:tr>
-        <w:trPr>
-          <w:trHeight w:val="926"/>
-        </w:trPr>
-        <w:tc>
-          <w:tcPr>
-            <w:tcW w:w="2515" w:type="dxa"/>
-          </w:tcPr>
-          <w:p>
-            <w:r>
-              <w:t>Statement</w:t>
+              <w:t>Tautology</w:t>
+            </w:r>
+          </w:p>
+        </w:tc>
+        <w:tc>
+          <w:tcPr>
+            <w:tcW w:w="4050" w:type="dxa"/>
+          </w:tcPr>
+          <w:p/>
+        </w:tc>
+        <w:tc>
+          <w:tcPr>
+            <w:tcW w:w="3600" w:type="dxa"/>
+          </w:tcPr>
+          <w:p/>
+        </w:tc>
+        <w:tc>
+          <w:tcPr>
+            <w:tcW w:w="2785" w:type="dxa"/>
+          </w:tcPr>
+          <w:p/>
+        </w:tc>
+      </w:tr>
+      <w:tr>
+        <w:trPr>
+          <w:trHeight w:val="926"/>
+        </w:trPr>
+        <w:tc>
+          <w:tcPr>
+            <w:tcW w:w="2515" w:type="dxa"/>
+          </w:tcPr>
+          <w:p>
+            <w:r>
+              <w:t>Theorem</w:t>
             </w:r>
           </w:p>
         </w:tc>
@@ -766,105 +1363,9 @@
           </w:tcPr>
           <w:p>
             <w:r>
-              <w:t>Surjection</w:t>
-            </w:r>
-          </w:p>
-        </w:tc>
-        <w:tc>
-          <w:tcPr>
-            <w:tcW w:w="4050" w:type="dxa"/>
-          </w:tcPr>
-          <w:p/>
-        </w:tc>
-        <w:tc>
-          <w:tcPr>
-            <w:tcW w:w="3600" w:type="dxa"/>
-          </w:tcPr>
-          <w:p/>
-        </w:tc>
-        <w:tc>
-          <w:tcPr>
-            <w:tcW w:w="2785" w:type="dxa"/>
-          </w:tcPr>
-          <w:p/>
-        </w:tc>
-      </w:tr>
-      <w:tr>
-        <w:trPr>
-          <w:trHeight w:val="926"/>
-        </w:trPr>
-        <w:tc>
-          <w:tcPr>
-            <w:tcW w:w="2515" w:type="dxa"/>
-          </w:tcPr>
-          <w:p>
-            <w:r>
-              <w:t>Tautology</w:t>
-            </w:r>
-          </w:p>
-        </w:tc>
-        <w:tc>
-          <w:tcPr>
-            <w:tcW w:w="4050" w:type="dxa"/>
-          </w:tcPr>
-          <w:p/>
-        </w:tc>
-        <w:tc>
-          <w:tcPr>
-            <w:tcW w:w="3600" w:type="dxa"/>
-          </w:tcPr>
-          <w:p/>
-        </w:tc>
-        <w:tc>
-          <w:tcPr>
-            <w:tcW w:w="2785" w:type="dxa"/>
-          </w:tcPr>
-          <w:p/>
-        </w:tc>
-      </w:tr>
-      <w:tr>
-        <w:trPr>
-          <w:cnfStyle w:val="000000100000" w:firstRow="0" w:lastRow="0" w:firstColumn="0" w:lastColumn="0" w:oddVBand="0" w:evenVBand="0" w:oddHBand="1" w:evenHBand="0" w:firstRowFirstColumn="0" w:firstRowLastColumn="0" w:lastRowFirstColumn="0" w:lastRowLastColumn="0"/>
-          <w:trHeight w:val="926"/>
-        </w:trPr>
-        <w:tc>
-          <w:tcPr>
-            <w:tcW w:w="2515" w:type="dxa"/>
-          </w:tcPr>
-          <w:p>
-            <w:r>
               <w:t>Union</w:t>
             </w:r>
           </w:p>
-        </w:tc>
-        <w:tc>
-          <w:tcPr>
-            <w:tcW w:w="4050" w:type="dxa"/>
-          </w:tcPr>
-          <w:p/>
-        </w:tc>
-        <w:tc>
-          <w:tcPr>
-            <w:tcW w:w="3600" w:type="dxa"/>
-          </w:tcPr>
-          <w:p/>
-        </w:tc>
-        <w:tc>
-          <w:tcPr>
-            <w:tcW w:w="2785" w:type="dxa"/>
-          </w:tcPr>
-          <w:p/>
-        </w:tc>
-      </w:tr>
-      <w:tr>
-        <w:trPr>
-          <w:trHeight w:val="926"/>
-        </w:trPr>
-        <w:tc>
-          <w:tcPr>
-            <w:tcW w:w="2515" w:type="dxa"/>
-          </w:tcPr>
-          <w:p/>
         </w:tc>
         <w:tc>
           <w:tcPr>

</xml_diff>